<commit_message>
Atualizando e adicionando novas informações na documentação
</commit_message>
<xml_diff>
--- a/Documentos_Projeto/DRAFT-RELATORIO_DE_EXTENSAO - Final_2.docx
+++ b/Documentos_Projeto/DRAFT-RELATORIO_DE_EXTENSAO - Final_2.docx
@@ -811,6 +811,7 @@
           <w:docPartUnique/>
         </w:docPartObj>
       </w:sdtPr>
+      <w:sdtEndPr/>
       <w:sdtContent>
         <w:p>
           <w:pPr>
@@ -1965,7 +1966,27 @@
           <w:sz w:val="24"/>
           <w:szCs w:val="24"/>
         </w:rPr>
-        <w:t xml:space="preserve"> sistema web para visualização em tempo real dos postos de atendimento das unidades de massagem terapêutica do Grupo RKZ. O objetivo é otimizar o atendimento presencial, facilitar a gestão da recepção e melhorar a experiência dos clientes.</w:t>
+        <w:t xml:space="preserve"> sistema web para visualização</w:t>
+      </w:r>
+      <w:r>
+        <w:rPr>
+          <w:rFonts w:ascii="Arial" w:hAnsi="Arial" w:cs="Arial"/>
+          <w:i w:val="0"/>
+          <w:iCs w:val="0"/>
+          <w:sz w:val="24"/>
+          <w:szCs w:val="24"/>
+        </w:rPr>
+        <w:t xml:space="preserve"> e agendamento</w:t>
+      </w:r>
+      <w:r>
+        <w:rPr>
+          <w:rFonts w:ascii="Arial" w:hAnsi="Arial" w:cs="Arial"/>
+          <w:i w:val="0"/>
+          <w:iCs w:val="0"/>
+          <w:sz w:val="24"/>
+          <w:szCs w:val="24"/>
+        </w:rPr>
+        <w:t xml:space="preserve"> em tempo real dos postos de atendimento das unidades de massagem terapêutica do Grupo RKZ. O objetivo é otimizar o atendimento presencial, facilitar a gestão da recepção e melhorar a experiência dos clientes.</w:t>
       </w:r>
     </w:p>
     <w:p>
@@ -2396,6 +2417,8 @@
         <w:rPr>
           <w:b/>
           <w:bCs/>
+          <w:sz w:val="28"/>
+          <w:szCs w:val="28"/>
         </w:rPr>
       </w:pPr>
       <w:r>
@@ -2405,15 +2428,10 @@
         <w:rPr>
           <w:b/>
           <w:bCs/>
-        </w:rPr>
-        <w:t>Autenticação e Perfis de Usuário</w:t>
-      </w:r>
-      <w:r>
-        <w:rPr>
-          <w:b/>
-          <w:bCs/>
-        </w:rPr>
-        <w:t>:</w:t>
+          <w:sz w:val="28"/>
+          <w:szCs w:val="28"/>
+        </w:rPr>
+        <w:t>Autenticação e Perfis de Usuário:</w:t>
       </w:r>
     </w:p>
     <w:p>
@@ -2433,7 +2451,13 @@
         <w:t>Login interno com perfis diferentes:</w:t>
       </w:r>
       <w:r>
-        <w:t xml:space="preserve"> Recepção e terapeuta.</w:t>
+        <w:t xml:space="preserve"> Recepção</w:t>
+      </w:r>
+      <w:r>
+        <w:t>, cliente e t</w:t>
+      </w:r>
+      <w:r>
+        <w:t>erapeuta.</w:t>
       </w:r>
     </w:p>
     <w:p>
@@ -2458,6 +2482,8 @@
         <w:rPr>
           <w:b/>
           <w:bCs/>
+          <w:sz w:val="28"/>
+          <w:szCs w:val="28"/>
         </w:rPr>
       </w:pPr>
       <w:r>
@@ -2467,15 +2493,10 @@
         <w:rPr>
           <w:b/>
           <w:bCs/>
-        </w:rPr>
-        <w:t>Gestão de Postos de Atendimento</w:t>
-      </w:r>
-      <w:r>
-        <w:rPr>
-          <w:b/>
-          <w:bCs/>
-        </w:rPr>
-        <w:t>:</w:t>
+          <w:sz w:val="28"/>
+          <w:szCs w:val="28"/>
+        </w:rPr>
+        <w:t>Gestão de Postos de Atendimento:</w:t>
       </w:r>
     </w:p>
     <w:p>
@@ -2555,6 +2576,8 @@
         <w:rPr>
           <w:b/>
           <w:bCs/>
+          <w:sz w:val="28"/>
+          <w:szCs w:val="28"/>
         </w:rPr>
       </w:pPr>
       <w:r>
@@ -2564,15 +2587,10 @@
         <w:rPr>
           <w:b/>
           <w:bCs/>
-        </w:rPr>
-        <w:t>Sessões de Atendimento</w:t>
-      </w:r>
-      <w:r>
-        <w:rPr>
-          <w:b/>
-          <w:bCs/>
-        </w:rPr>
-        <w:t>:</w:t>
+          <w:sz w:val="28"/>
+          <w:szCs w:val="28"/>
+        </w:rPr>
+        <w:t>Sessões de Atendimento:</w:t>
       </w:r>
     </w:p>
     <w:p>
@@ -2612,6 +2630,29 @@
     <w:p>
       <w:pPr>
         <w:pStyle w:val="Ttulo2"/>
+        <w:numPr>
+          <w:ilvl w:val="0"/>
+          <w:numId w:val="5"/>
+        </w:numPr>
+        <w:tabs>
+          <w:tab w:val="left" w:pos="1535"/>
+        </w:tabs>
+        <w:spacing w:line="276" w:lineRule="auto"/>
+        <w:jc w:val="both"/>
+      </w:pPr>
+      <w:r>
+        <w:t>Para o cliente, possibilidade de selecionar e agendar o servi</w:t>
+      </w:r>
+      <w:r>
+        <w:t>ç</w:t>
+      </w:r>
+      <w:r>
+        <w:t>o desejado.</w:t>
+      </w:r>
+    </w:p>
+    <w:p>
+      <w:pPr>
+        <w:pStyle w:val="Ttulo2"/>
         <w:tabs>
           <w:tab w:val="left" w:pos="1535"/>
         </w:tabs>
@@ -2653,7 +2694,6 @@
         </w:rPr>
       </w:pPr>
       <w:r>
-        <w:lastRenderedPageBreak/>
         <w:tab/>
       </w:r>
       <w:r>
@@ -2661,14 +2701,7 @@
           <w:b/>
           <w:bCs/>
         </w:rPr>
-        <w:t>Escalas e Agenda</w:t>
-      </w:r>
-      <w:r>
-        <w:rPr>
-          <w:b/>
-          <w:bCs/>
-        </w:rPr>
-        <w:t>:</w:t>
+        <w:t>Escalas e Agenda:</w:t>
       </w:r>
     </w:p>
     <w:p>
@@ -2769,28 +2802,7 @@
           <w:b/>
           <w:bCs/>
         </w:rPr>
-        <w:t>Autoatendimento (Modo Tablet/</w:t>
-      </w:r>
-      <w:r>
-        <w:rPr>
-          <w:b/>
-          <w:bCs/>
-        </w:rPr>
-        <w:t>Quiosque</w:t>
-      </w:r>
-      <w:r>
-        <w:rPr>
-          <w:b/>
-          <w:bCs/>
-        </w:rPr>
-        <w:t>)</w:t>
-      </w:r>
-      <w:r>
-        <w:rPr>
-          <w:b/>
-          <w:bCs/>
-        </w:rPr>
-        <w:t>:</w:t>
+        <w:t>Autoatendimento (Modo Tablet/Quiosque):</w:t>
       </w:r>
     </w:p>
     <w:p>
@@ -2864,6 +2876,10 @@
     <w:p>
       <w:pPr>
         <w:pStyle w:val="Ttulo2"/>
+        <w:numPr>
+          <w:ilvl w:val="0"/>
+          <w:numId w:val="8"/>
+        </w:numPr>
         <w:tabs>
           <w:tab w:val="left" w:pos="1535"/>
         </w:tabs>
@@ -2874,13 +2890,16 @@
           <w:bCs/>
         </w:rPr>
       </w:pPr>
-      <w:r>
-        <w:rPr>
-          <w:b/>
-          <w:bCs/>
-        </w:rPr>
-        <w:tab/>
-      </w:r>
+      <w:hyperlink r:id="rId5" w:history="1">
+        <w:r>
+          <w:rPr>
+            <w:rStyle w:val="Hyperlink"/>
+            <w:b/>
+            <w:bCs/>
+          </w:rPr>
+          <w:t>https://docs.google.com/document/d/1-bWc7dXnbUsvvd2E0jDKKsE7O-D7Hnyd/edit?usp=sharing&amp;ouid=102658331793247742978&amp;rtpof=true&amp;sd=true</w:t>
+        </w:r>
+      </w:hyperlink>
     </w:p>
     <w:p>
       <w:pPr>
@@ -3510,93 +3529,36 @@
     </w:p>
     <w:p>
       <w:pPr>
-        <w:pStyle w:val="Corpodetexto"/>
-        <w:spacing w:before="13"/>
-        <w:ind w:left="1535"/>
-      </w:pPr>
-      <w:r>
-        <w:t>Descrever</w:t>
-      </w:r>
-      <w:r>
-        <w:rPr>
-          <w:spacing w:val="-6"/>
-        </w:rPr>
-        <w:t xml:space="preserve"> </w:t>
-      </w:r>
-      <w:r>
-        <w:t>a</w:t>
-      </w:r>
-      <w:r>
-        <w:rPr>
-          <w:spacing w:val="-6"/>
-        </w:rPr>
-        <w:t xml:space="preserve"> </w:t>
-      </w:r>
-      <w:r>
-        <w:t>forma</w:t>
-      </w:r>
-      <w:r>
-        <w:rPr>
-          <w:spacing w:val="-6"/>
-        </w:rPr>
-        <w:t xml:space="preserve"> </w:t>
-      </w:r>
-      <w:r>
-        <w:t>de</w:t>
-      </w:r>
-      <w:r>
-        <w:rPr>
-          <w:spacing w:val="-5"/>
-        </w:rPr>
-        <w:t xml:space="preserve"> </w:t>
-      </w:r>
-      <w:r>
-        <w:t>implementação</w:t>
-      </w:r>
-      <w:r>
-        <w:rPr>
-          <w:spacing w:val="-6"/>
-        </w:rPr>
-        <w:t xml:space="preserve"> </w:t>
-      </w:r>
-      <w:r>
-        <w:t>e</w:t>
-      </w:r>
-      <w:r>
-        <w:rPr>
-          <w:spacing w:val="-5"/>
-        </w:rPr>
-        <w:t xml:space="preserve"> </w:t>
-      </w:r>
-      <w:r>
-        <w:t>recursos</w:t>
-      </w:r>
-      <w:r>
-        <w:rPr>
-          <w:spacing w:val="-5"/>
-        </w:rPr>
-        <w:t xml:space="preserve"> </w:t>
-      </w:r>
-      <w:r>
-        <w:t>tecnológicos,</w:t>
-      </w:r>
-      <w:r>
-        <w:rPr>
-          <w:spacing w:val="-5"/>
-        </w:rPr>
-        <w:t xml:space="preserve"> </w:t>
-      </w:r>
-      <w:r>
-        <w:t>como:</w:t>
-      </w:r>
-      <w:r>
-        <w:rPr>
-          <w:spacing w:val="-5"/>
-        </w:rPr>
-        <w:t xml:space="preserve"> </w:t>
-      </w:r>
-      <w:r>
-        <w:t>linguagem de programação e outros softwares.</w:t>
+        <w:pStyle w:val="Ttulo2"/>
+        <w:tabs>
+          <w:tab w:val="left" w:pos="1535"/>
+        </w:tabs>
+        <w:spacing w:line="276" w:lineRule="auto"/>
+        <w:ind w:firstLine="0"/>
+      </w:pPr>
+      <w:bookmarkStart w:id="10" w:name="_bookmark10"/>
+      <w:bookmarkEnd w:id="10"/>
+      <w:r>
+        <w:rPr>
+          <w:b/>
+          <w:bCs/>
+        </w:rPr>
+        <w:t>Ferramentas utilizadas:</w:t>
+      </w:r>
+      <w:r>
+        <w:t xml:space="preserve"> VSCode, </w:t>
+      </w:r>
+      <w:r>
+        <w:t xml:space="preserve">HTML5, CSS3, JavaScript, </w:t>
+      </w:r>
+      <w:r>
+        <w:t xml:space="preserve">Node.js, </w:t>
+      </w:r>
+      <w:r>
+        <w:t>MongoDB</w:t>
+      </w:r>
+      <w:r>
+        <w:t>, API Governo Vlibras.</w:t>
       </w:r>
     </w:p>
     <w:p>
@@ -3610,8 +3572,6 @@
           <w:tab w:val="left" w:pos="1535"/>
         </w:tabs>
       </w:pPr>
-      <w:bookmarkStart w:id="10" w:name="_bookmark10"/>
-      <w:bookmarkEnd w:id="10"/>
       <w:r>
         <w:rPr>
           <w:spacing w:val="-2"/>
@@ -3723,13 +3683,59 @@
     <w:p>
       <w:pPr>
         <w:pStyle w:val="Corpodetexto"/>
-        <w:spacing w:before="22" w:line="237" w:lineRule="auto"/>
+        <w:spacing w:before="22" w:line="276" w:lineRule="auto"/>
         <w:ind w:left="551" w:right="116"/>
         <w:jc w:val="both"/>
-      </w:pPr>
-      <w:r>
-        <w:t>Apresentar os resultados obtidos como o link do site, git, drive, … contendo o código fonte do projeto.</w:t>
-      </w:r>
+        <w:rPr>
+          <w:rFonts w:ascii="Arial" w:hAnsi="Arial" w:cs="Arial"/>
+          <w:b/>
+          <w:bCs/>
+          <w:i w:val="0"/>
+          <w:iCs w:val="0"/>
+          <w:sz w:val="24"/>
+          <w:szCs w:val="24"/>
+        </w:rPr>
+      </w:pPr>
+      <w:r>
+        <w:rPr>
+          <w:rFonts w:ascii="Arial" w:hAnsi="Arial" w:cs="Arial"/>
+          <w:b/>
+          <w:bCs/>
+          <w:i w:val="0"/>
+          <w:iCs w:val="0"/>
+          <w:sz w:val="24"/>
+          <w:szCs w:val="24"/>
+        </w:rPr>
+        <w:t xml:space="preserve">Link do questionário: </w:t>
+      </w:r>
+    </w:p>
+    <w:p>
+      <w:pPr>
+        <w:pStyle w:val="Corpodetexto"/>
+        <w:spacing w:before="22" w:line="276" w:lineRule="auto"/>
+        <w:ind w:left="551" w:right="116"/>
+        <w:jc w:val="both"/>
+        <w:rPr>
+          <w:rFonts w:ascii="Arial" w:hAnsi="Arial" w:cs="Arial"/>
+          <w:i w:val="0"/>
+          <w:iCs w:val="0"/>
+          <w:sz w:val="24"/>
+          <w:szCs w:val="24"/>
+        </w:rPr>
+      </w:pPr>
+      <w:hyperlink r:id="rId6" w:history="1">
+        <w:r>
+          <w:rPr>
+            <w:rStyle w:val="Hyperlink"/>
+            <w:rFonts w:ascii="Arial" w:hAnsi="Arial" w:cs="Arial"/>
+            <w:i w:val="0"/>
+            <w:iCs w:val="0"/>
+            <w:sz w:val="24"/>
+            <w:szCs w:val="24"/>
+          </w:rPr>
+          <w:t>https://github.com/Gabriel-Lippi-Costa/ROKUZEN_PI_2025.git</w:t>
+        </w:r>
+      </w:hyperlink>
     </w:p>
     <w:p>
       <w:pPr>
@@ -3874,6 +3880,7 @@
           <w:spacing w:val="-2"/>
           <w:w w:val="85"/>
         </w:rPr>
+        <w:lastRenderedPageBreak/>
         <w:t>AGRADECIMENTOS</w:t>
       </w:r>
     </w:p>
@@ -4097,6 +4104,95 @@
     </w:lvl>
   </w:abstractNum>
   <w:abstractNum w:abstractNumId="1" w15:restartNumberingAfterBreak="0">
+    <w:nsid w:val="3C12402C"/>
+    <w:multiLevelType w:val="hybridMultilevel"/>
+    <w:tmpl w:val="430EECC4"/>
+    <w:lvl w:ilvl="0" w:tplc="E7E60968">
+      <w:start w:val="1"/>
+      <w:numFmt w:val="decimal"/>
+      <w:lvlText w:val="%1-"/>
+      <w:lvlJc w:val="left"/>
+      <w:pPr>
+        <w:ind w:left="1894" w:hanging="360"/>
+      </w:pPr>
+      <w:rPr>
+        <w:rFonts w:hint="default"/>
+      </w:rPr>
+    </w:lvl>
+    <w:lvl w:ilvl="1" w:tplc="04160019" w:tentative="1">
+      <w:start w:val="1"/>
+      <w:numFmt w:val="lowerLetter"/>
+      <w:lvlText w:val="%2."/>
+      <w:lvlJc w:val="left"/>
+      <w:pPr>
+        <w:ind w:left="2614" w:hanging="360"/>
+      </w:pPr>
+    </w:lvl>
+    <w:lvl w:ilvl="2" w:tplc="0416001B" w:tentative="1">
+      <w:start w:val="1"/>
+      <w:numFmt w:val="lowerRoman"/>
+      <w:lvlText w:val="%3."/>
+      <w:lvlJc w:val="right"/>
+      <w:pPr>
+        <w:ind w:left="3334" w:hanging="180"/>
+      </w:pPr>
+    </w:lvl>
+    <w:lvl w:ilvl="3" w:tplc="0416000F" w:tentative="1">
+      <w:start w:val="1"/>
+      <w:numFmt w:val="decimal"/>
+      <w:lvlText w:val="%4."/>
+      <w:lvlJc w:val="left"/>
+      <w:pPr>
+        <w:ind w:left="4054" w:hanging="360"/>
+      </w:pPr>
+    </w:lvl>
+    <w:lvl w:ilvl="4" w:tplc="04160019" w:tentative="1">
+      <w:start w:val="1"/>
+      <w:numFmt w:val="lowerLetter"/>
+      <w:lvlText w:val="%5."/>
+      <w:lvlJc w:val="left"/>
+      <w:pPr>
+        <w:ind w:left="4774" w:hanging="360"/>
+      </w:pPr>
+    </w:lvl>
+    <w:lvl w:ilvl="5" w:tplc="0416001B" w:tentative="1">
+      <w:start w:val="1"/>
+      <w:numFmt w:val="lowerRoman"/>
+      <w:lvlText w:val="%6."/>
+      <w:lvlJc w:val="right"/>
+      <w:pPr>
+        <w:ind w:left="5494" w:hanging="180"/>
+      </w:pPr>
+    </w:lvl>
+    <w:lvl w:ilvl="6" w:tplc="0416000F" w:tentative="1">
+      <w:start w:val="1"/>
+      <w:numFmt w:val="decimal"/>
+      <w:lvlText w:val="%7."/>
+      <w:lvlJc w:val="left"/>
+      <w:pPr>
+        <w:ind w:left="6214" w:hanging="360"/>
+      </w:pPr>
+    </w:lvl>
+    <w:lvl w:ilvl="7" w:tplc="04160019" w:tentative="1">
+      <w:start w:val="1"/>
+      <w:numFmt w:val="lowerLetter"/>
+      <w:lvlText w:val="%8."/>
+      <w:lvlJc w:val="left"/>
+      <w:pPr>
+        <w:ind w:left="6934" w:hanging="360"/>
+      </w:pPr>
+    </w:lvl>
+    <w:lvl w:ilvl="8" w:tplc="0416001B" w:tentative="1">
+      <w:start w:val="1"/>
+      <w:numFmt w:val="lowerRoman"/>
+      <w:lvlText w:val="%9."/>
+      <w:lvlJc w:val="right"/>
+      <w:pPr>
+        <w:ind w:left="7654" w:hanging="180"/>
+      </w:pPr>
+    </w:lvl>
+  </w:abstractNum>
+  <w:abstractNum w:abstractNumId="2" w15:restartNumberingAfterBreak="0">
     <w:nsid w:val="3C887C2A"/>
     <w:multiLevelType w:val="hybridMultilevel"/>
     <w:tmpl w:val="59D0E4CC"/>
@@ -4209,7 +4305,7 @@
       </w:rPr>
     </w:lvl>
   </w:abstractNum>
-  <w:abstractNum w:abstractNumId="2" w15:restartNumberingAfterBreak="0">
+  <w:abstractNum w:abstractNumId="3" w15:restartNumberingAfterBreak="0">
     <w:nsid w:val="64613AAB"/>
     <w:multiLevelType w:val="hybridMultilevel"/>
     <w:tmpl w:val="242CF252"/>
@@ -4322,7 +4418,7 @@
       </w:rPr>
     </w:lvl>
   </w:abstractNum>
-  <w:abstractNum w:abstractNumId="3" w15:restartNumberingAfterBreak="0">
+  <w:abstractNum w:abstractNumId="4" w15:restartNumberingAfterBreak="0">
     <w:nsid w:val="6D1D2DB8"/>
     <w:multiLevelType w:val="hybridMultilevel"/>
     <w:tmpl w:val="3E48ACF8"/>
@@ -4435,7 +4531,7 @@
       </w:rPr>
     </w:lvl>
   </w:abstractNum>
-  <w:abstractNum w:abstractNumId="4" w15:restartNumberingAfterBreak="0">
+  <w:abstractNum w:abstractNumId="5" w15:restartNumberingAfterBreak="0">
     <w:nsid w:val="707D88FE"/>
     <w:multiLevelType w:val="multilevel"/>
     <w:tmpl w:val="B8ECCBEA"/>
@@ -4566,7 +4662,7 @@
       </w:rPr>
     </w:lvl>
   </w:abstractNum>
-  <w:abstractNum w:abstractNumId="5" w15:restartNumberingAfterBreak="0">
+  <w:abstractNum w:abstractNumId="6" w15:restartNumberingAfterBreak="0">
     <w:nsid w:val="777E64CE"/>
     <w:multiLevelType w:val="hybridMultilevel"/>
     <w:tmpl w:val="17DCAE48"/>
@@ -4679,7 +4775,7 @@
       </w:rPr>
     </w:lvl>
   </w:abstractNum>
-  <w:abstractNum w:abstractNumId="6" w15:restartNumberingAfterBreak="0">
+  <w:abstractNum w:abstractNumId="7" w15:restartNumberingAfterBreak="0">
     <w:nsid w:val="7F275997"/>
     <w:multiLevelType w:val="hybridMultilevel"/>
     <w:tmpl w:val="5F026EEC"/>
@@ -4793,25 +4889,28 @@
     </w:lvl>
   </w:abstractNum>
   <w:num w:numId="1" w16cid:durableId="1366908626">
-    <w:abstractNumId w:val="4"/>
+    <w:abstractNumId w:val="5"/>
   </w:num>
   <w:num w:numId="2" w16cid:durableId="1847359149">
     <w:abstractNumId w:val="0"/>
   </w:num>
   <w:num w:numId="3" w16cid:durableId="1373313081">
+    <w:abstractNumId w:val="7"/>
+  </w:num>
+  <w:num w:numId="4" w16cid:durableId="2120686485">
+    <w:abstractNumId w:val="3"/>
+  </w:num>
+  <w:num w:numId="5" w16cid:durableId="1745495533">
+    <w:abstractNumId w:val="2"/>
+  </w:num>
+  <w:num w:numId="6" w16cid:durableId="89472053">
     <w:abstractNumId w:val="6"/>
   </w:num>
-  <w:num w:numId="4" w16cid:durableId="2120686485">
-    <w:abstractNumId w:val="2"/>
+  <w:num w:numId="7" w16cid:durableId="1284848776">
+    <w:abstractNumId w:val="4"/>
   </w:num>
-  <w:num w:numId="5" w16cid:durableId="1745495533">
+  <w:num w:numId="8" w16cid:durableId="1251504708">
     <w:abstractNumId w:val="1"/>
-  </w:num>
-  <w:num w:numId="6" w16cid:durableId="89472053">
-    <w:abstractNumId w:val="5"/>
-  </w:num>
-  <w:num w:numId="7" w16cid:durableId="1284848776">
-    <w:abstractNumId w:val="3"/>
   </w:num>
 </w:numbering>
 </file>
@@ -5257,6 +5356,7 @@
   <w:style w:type="character" w:default="1" w:styleId="Fontepargpadro">
     <w:name w:val="Default Paragraph Font"/>
     <w:uiPriority w:val="1"/>
+    <w:semiHidden/>
     <w:unhideWhenUsed/>
   </w:style>
   <w:style w:type="table" w:default="1" w:styleId="Tabelanormal">
@@ -5283,7 +5383,7 @@
   <w:style w:type="paragraph" w:styleId="Sumrio1">
     <w:name w:val="toc 1"/>
     <w:basedOn w:val="Normal"/>
-    <w:uiPriority w:val="1"/>
+    <w:uiPriority w:val="39"/>
     <w:qFormat/>
     <w:pPr>
       <w:spacing w:before="137"/>
@@ -5302,7 +5402,7 @@
   <w:style w:type="paragraph" w:styleId="Sumrio2">
     <w:name w:val="toc 2"/>
     <w:basedOn w:val="Normal"/>
-    <w:uiPriority w:val="1"/>
+    <w:uiPriority w:val="39"/>
     <w:qFormat/>
     <w:pPr>
       <w:spacing w:before="15"/>
@@ -5370,6 +5470,29 @@
     <w:rPr>
       <w:b/>
       <w:bCs/>
+    </w:rPr>
+  </w:style>
+  <w:style w:type="character" w:styleId="Hyperlink">
+    <w:name w:val="Hyperlink"/>
+    <w:basedOn w:val="Fontepargpadro"/>
+    <w:uiPriority w:val="99"/>
+    <w:unhideWhenUsed/>
+    <w:rsid w:val="00966AC7"/>
+    <w:rPr>
+      <w:color w:val="0000FF" w:themeColor="hyperlink"/>
+      <w:u w:val="single"/>
+    </w:rPr>
+  </w:style>
+  <w:style w:type="character" w:styleId="MenoPendente">
+    <w:name w:val="Unresolved Mention"/>
+    <w:basedOn w:val="Fontepargpadro"/>
+    <w:uiPriority w:val="99"/>
+    <w:semiHidden/>
+    <w:unhideWhenUsed/>
+    <w:rsid w:val="00966AC7"/>
+    <w:rPr>
+      <w:color w:val="605E5C"/>
+      <w:shd w:val="clear" w:color="auto" w:fill="E1DFDD"/>
     </w:rPr>
   </w:style>
 </w:styles>

</xml_diff>

<commit_message>
Adicionando documentação do PI no repositório
</commit_message>
<xml_diff>
--- a/Documentos_Projeto/DRAFT-RELATORIO_DE_EXTENSAO - Final_2.docx
+++ b/Documentos_Projeto/DRAFT-RELATORIO_DE_EXTENSAO - Final_2.docx
@@ -554,13 +554,41 @@
           <w:bCs/>
           <w:sz w:val="32"/>
         </w:rPr>
-        <w:t>Nome e RA dos participantes:</w:t>
+        <w:t xml:space="preserve">       </w:t>
+      </w:r>
+      <w:r>
+        <w:rPr>
+          <w:rFonts w:ascii="Arial" w:hAnsi="Arial"/>
+          <w:b/>
+          <w:bCs/>
+          <w:sz w:val="32"/>
+        </w:rPr>
+        <w:t xml:space="preserve">Nome e RA dos </w:t>
+      </w:r>
+      <w:r>
+        <w:rPr>
+          <w:rFonts w:ascii="Arial" w:hAnsi="Arial"/>
+          <w:b/>
+          <w:bCs/>
+          <w:sz w:val="32"/>
+        </w:rPr>
+        <w:t>Alunos</w:t>
+      </w:r>
+      <w:r>
+        <w:rPr>
+          <w:rFonts w:ascii="Arial" w:hAnsi="Arial"/>
+          <w:b/>
+          <w:bCs/>
+          <w:sz w:val="32"/>
+        </w:rPr>
+        <w:t>:</w:t>
       </w:r>
     </w:p>
     <w:p>
       <w:pPr>
         <w:spacing w:line="360" w:lineRule="auto"/>
         <w:ind w:left="1440"/>
+        <w:jc w:val="center"/>
         <w:rPr>
           <w:rFonts w:ascii="Arial" w:hAnsi="Arial"/>
           <w:sz w:val="32"/>
@@ -811,7 +839,6 @@
           <w:docPartUnique/>
         </w:docPartObj>
       </w:sdtPr>
-      <w:sdtEndPr/>
       <w:sdtContent>
         <w:p>
           <w:pPr>
@@ -5495,6 +5522,18 @@
       <w:shd w:val="clear" w:color="auto" w:fill="E1DFDD"/>
     </w:rPr>
   </w:style>
+  <w:style w:type="character" w:styleId="HiperlinkVisitado">
+    <w:name w:val="FollowedHyperlink"/>
+    <w:basedOn w:val="Fontepargpadro"/>
+    <w:uiPriority w:val="99"/>
+    <w:semiHidden/>
+    <w:unhideWhenUsed/>
+    <w:rsid w:val="00267DDA"/>
+    <w:rPr>
+      <w:color w:val="800080" w:themeColor="followedHyperlink"/>
+      <w:u w:val="single"/>
+    </w:rPr>
+  </w:style>
 </w:styles>
 </file>
 

</xml_diff>

<commit_message>
Novas informações nas documentações
</commit_message>
<xml_diff>
--- a/Documentos_Projeto/DRAFT-RELATORIO_DE_EXTENSAO - Final_2.docx
+++ b/Documentos_Projeto/DRAFT-RELATORIO_DE_EXTENSAO - Final_2.docx
@@ -588,7 +588,6 @@
       <w:pPr>
         <w:spacing w:line="360" w:lineRule="auto"/>
         <w:ind w:left="1440"/>
-        <w:jc w:val="center"/>
         <w:rPr>
           <w:rFonts w:ascii="Arial" w:hAnsi="Arial"/>
           <w:sz w:val="32"/>
@@ -3447,77 +3446,22 @@
     <w:p>
       <w:pPr>
         <w:pStyle w:val="Corpodetexto"/>
-        <w:spacing w:before="12"/>
+        <w:spacing w:before="12" w:line="276" w:lineRule="auto"/>
         <w:ind w:left="1535"/>
-      </w:pPr>
-      <w:r>
-        <w:t>Descrever</w:t>
-      </w:r>
-      <w:r>
-        <w:rPr>
-          <w:spacing w:val="-7"/>
-        </w:rPr>
-        <w:t xml:space="preserve"> </w:t>
-      </w:r>
-      <w:r>
-        <w:t>os</w:t>
-      </w:r>
-      <w:r>
-        <w:rPr>
-          <w:spacing w:val="-6"/>
-        </w:rPr>
-        <w:t xml:space="preserve"> </w:t>
-      </w:r>
-      <w:r>
-        <w:t>requisitos</w:t>
-      </w:r>
-      <w:r>
-        <w:rPr>
-          <w:spacing w:val="-6"/>
-        </w:rPr>
-        <w:t xml:space="preserve"> </w:t>
-      </w:r>
-      <w:r>
-        <w:t>que</w:t>
-      </w:r>
-      <w:r>
-        <w:rPr>
-          <w:spacing w:val="-7"/>
-        </w:rPr>
-        <w:t xml:space="preserve"> </w:t>
-      </w:r>
-      <w:r>
-        <w:t>serão</w:t>
-      </w:r>
-      <w:r>
-        <w:rPr>
-          <w:spacing w:val="-6"/>
-        </w:rPr>
-        <w:t xml:space="preserve"> </w:t>
-      </w:r>
-      <w:r>
-        <w:t>implementados</w:t>
-      </w:r>
-      <w:r>
-        <w:rPr>
-          <w:spacing w:val="-6"/>
-        </w:rPr>
-        <w:t xml:space="preserve"> </w:t>
-      </w:r>
-      <w:r>
-        <w:t>no</w:t>
-      </w:r>
-      <w:r>
-        <w:rPr>
-          <w:spacing w:val="-6"/>
-        </w:rPr>
-        <w:t xml:space="preserve"> </w:t>
-      </w:r>
-      <w:r>
-        <w:rPr>
+        <w:rPr>
+          <w:rFonts w:ascii="Arial" w:hAnsi="Arial" w:cs="Arial"/>
+          <w:i w:val="0"/>
+          <w:iCs w:val="0"/>
+        </w:rPr>
+      </w:pPr>
+      <w:r>
+        <w:rPr>
+          <w:rFonts w:ascii="Arial" w:hAnsi="Arial" w:cs="Arial"/>
+          <w:i w:val="0"/>
+          <w:iCs w:val="0"/>
           <w:spacing w:val="-2"/>
         </w:rPr>
-        <w:t>projeto.</w:t>
+        <w:t>O sistema web da ROKUZEN permitirá visualizar em tempo real a ocupação dos postos de atendimento por unidade, controlar sessões de terapeutas com horários de entrada, saída e intervalos, e evitar conflitos de uso dos espaços. Terá login por tipo de usuário, interface responsiva para computadores e tablets, e design intuitivo com destaque para postos livres e ocupados. Opcionalmente, poderá permitir agendamento direto pelos clientes via tablet/kiosk.</w:t>
       </w:r>
     </w:p>
     <w:p>
@@ -3733,7 +3677,31 @@
           <w:sz w:val="24"/>
           <w:szCs w:val="24"/>
         </w:rPr>
-        <w:t xml:space="preserve">Link do questionário: </w:t>
+        <w:t xml:space="preserve">Link do </w:t>
+      </w:r>
+      <w:r>
+        <w:rPr>
+          <w:rFonts w:ascii="Arial" w:hAnsi="Arial" w:cs="Arial"/>
+          <w:b/>
+          <w:bCs/>
+          <w:i w:val="0"/>
+          <w:iCs w:val="0"/>
+          <w:sz w:val="24"/>
+          <w:szCs w:val="24"/>
+        </w:rPr>
+        <w:t>repositório</w:t>
+      </w:r>
+      <w:r>
+        <w:rPr>
+          <w:rFonts w:ascii="Arial" w:hAnsi="Arial" w:cs="Arial"/>
+          <w:b/>
+          <w:bCs/>
+          <w:i w:val="0"/>
+          <w:iCs w:val="0"/>
+          <w:sz w:val="24"/>
+          <w:szCs w:val="24"/>
+        </w:rPr>
+        <w:t xml:space="preserve">: </w:t>
       </w:r>
     </w:p>
     <w:p>
@@ -3841,6 +3809,7 @@
         <w:jc w:val="both"/>
       </w:pPr>
       <w:r>
+        <w:lastRenderedPageBreak/>
         <w:t>Registrar a apresentação do projeto ao parceiro na exposição, com as evidências, como: fotos, relatórios ou gravações (link).</w:t>
       </w:r>
     </w:p>
@@ -3907,7 +3876,6 @@
           <w:spacing w:val="-2"/>
           <w:w w:val="85"/>
         </w:rPr>
-        <w:lastRenderedPageBreak/>
         <w:t>AGRADECIMENTOS</w:t>
       </w:r>
     </w:p>
@@ -5383,7 +5351,6 @@
   <w:style w:type="character" w:default="1" w:styleId="Fontepargpadro">
     <w:name w:val="Default Paragraph Font"/>
     <w:uiPriority w:val="1"/>
-    <w:semiHidden/>
     <w:unhideWhenUsed/>
   </w:style>
   <w:style w:type="table" w:default="1" w:styleId="Tabelanormal">

</xml_diff>